<commit_message>
até a questão 22
</commit_message>
<xml_diff>
--- a/estruturas-lista/lista/Lista ALP - Listas & Vetores.docx
+++ b/estruturas-lista/lista/Lista ALP - Listas & Vetores.docx
@@ -517,21 +517,7 @@
         <w:rPr>
           <w:lang w:val="pt-BR"/>
         </w:rPr>
-        <w:t xml:space="preserve">qual o maior, o menor e as posições desses números dentro da lista. Detalhe, com e SEM o uso das funções </w:t>
-      </w:r>
-      <w:proofErr w:type="gramStart"/>
-      <w:r>
-        <w:rPr>
-          <w:lang w:val="pt-BR"/>
-        </w:rPr>
-        <w:t>max(</w:t>
-      </w:r>
-      <w:proofErr w:type="gramEnd"/>
-      <w:r>
-        <w:rPr>
-          <w:lang w:val="pt-BR"/>
-        </w:rPr>
-        <w:t>) e min().</w:t>
+        <w:t>qual o maior, o menor e as posições desses números dentro da lista. Detalhe, com e SEM o uso das funções max() e min().</w:t>
       </w:r>
     </w:p>
     <w:p>
@@ -1171,15 +1157,7 @@
           <w:rFonts w:ascii="Consolas" w:hAnsi="Consolas"/>
           <w:lang w:val="pt-BR"/>
         </w:rPr>
-        <w:t xml:space="preserve">  </w:t>
-      </w:r>
-      <w:proofErr w:type="gramStart"/>
-      <w:r>
-        <w:rPr>
-          <w:rFonts w:ascii="Consolas" w:hAnsi="Consolas"/>
-          <w:lang w:val="pt-BR"/>
-        </w:rPr>
-        <w:t xml:space="preserve">  </w:t>
+        <w:t xml:space="preserve">    </w:t>
       </w:r>
       <w:r>
         <w:rPr>
@@ -1195,7 +1173,6 @@
         </w:rPr>
         <w:t>[</w:t>
       </w:r>
-      <w:proofErr w:type="gramEnd"/>
       <w:r>
         <w:rPr>
           <w:rFonts w:ascii="Consolas" w:hAnsi="Consolas"/>
@@ -2563,165 +2540,6 @@
         </w:rPr>
         <w:t>[list4, [list5]]</w:t>
       </w:r>
-    </w:p>
-    <w:p>
-      <w:pPr>
-        <w:pStyle w:val="Corpodetexto"/>
-        <w:numPr>
-          <w:ilvl w:val="0"/>
-          <w:numId w:val="1"/>
-        </w:numPr>
-        <w:spacing w:before="79" w:line="285" w:lineRule="auto"/>
-        <w:ind w:right="100"/>
-        <w:jc w:val="both"/>
-        <w:rPr>
-          <w:lang w:val="pt-BR"/>
-        </w:rPr>
-      </w:pPr>
-      <w:r>
-        <w:rPr>
-          <w:lang w:val="pt-BR"/>
-        </w:rPr>
-        <w:t xml:space="preserve">Escreva um programa em Python que </w:t>
-      </w:r>
-      <w:r>
-        <w:rPr>
-          <w:lang w:val="pt-BR"/>
-        </w:rPr>
-        <w:t>compare dados de taxa de download de 5 provedores de internet e ao final da execução, informe para o usuário, o provedor com melhor taxa.</w:t>
-      </w:r>
-    </w:p>
-    <w:p>
-      <w:pPr>
-        <w:pStyle w:val="Corpodetexto"/>
-        <w:numPr>
-          <w:ilvl w:val="0"/>
-          <w:numId w:val="1"/>
-        </w:numPr>
-        <w:spacing w:before="79" w:line="285" w:lineRule="auto"/>
-        <w:ind w:right="100"/>
-        <w:jc w:val="both"/>
-        <w:rPr>
-          <w:lang w:val="pt-BR"/>
-        </w:rPr>
-      </w:pPr>
-      <w:r>
-        <w:rPr>
-          <w:lang w:val="pt-BR"/>
-        </w:rPr>
-        <w:t xml:space="preserve">Com base na </w:t>
-      </w:r>
-      <w:r>
-        <w:rPr>
-          <w:lang w:val="pt-BR"/>
-        </w:rPr>
-        <w:t>questão anterior, modifique o programa para que seja possível: 1) Inserir quantos provedores sejam necessários. 2) seja possível capturar a menor taxa e 3) excluir da lista o provedor com menor taxa.</w:t>
-      </w:r>
-    </w:p>
-    <w:p>
-      <w:pPr>
-        <w:pStyle w:val="Corpodetexto"/>
-        <w:numPr>
-          <w:ilvl w:val="0"/>
-          <w:numId w:val="1"/>
-        </w:numPr>
-        <w:spacing w:before="79" w:line="285" w:lineRule="auto"/>
-        <w:ind w:right="100"/>
-        <w:jc w:val="both"/>
-        <w:rPr>
-          <w:lang w:val="pt-BR"/>
-        </w:rPr>
-      </w:pPr>
-      <w:r>
-        <w:rPr>
-          <w:lang w:val="pt-BR"/>
-        </w:rPr>
-        <w:t>Cite quais funções</w:t>
-      </w:r>
-      <w:r>
-        <w:rPr>
-          <w:lang w:val="pt-BR"/>
-        </w:rPr>
-        <w:t xml:space="preserve"> e dados</w:t>
-      </w:r>
-      <w:r>
-        <w:rPr>
-          <w:lang w:val="pt-BR"/>
-        </w:rPr>
-        <w:t xml:space="preserve"> foram usadas em cada estado que a seguinte lista assume.</w:t>
-      </w:r>
-    </w:p>
-    <w:p>
-      <w:pPr>
-        <w:pStyle w:val="Corpodetexto"/>
-        <w:numPr>
-          <w:ilvl w:val="1"/>
-          <w:numId w:val="1"/>
-        </w:numPr>
-        <w:spacing w:before="79" w:line="285" w:lineRule="auto"/>
-        <w:ind w:right="100"/>
-        <w:jc w:val="both"/>
-        <w:rPr>
-          <w:lang w:val="pt-BR"/>
-        </w:rPr>
-      </w:pPr>
-      <w:r>
-        <w:rPr>
-          <w:rFonts w:ascii="Consolas" w:hAnsi="Consolas"/>
-          <w:lang w:val="pt-BR"/>
-        </w:rPr>
-        <w:t>list = [</w:t>
-      </w:r>
-      <w:r>
-        <w:rPr>
-          <w:rFonts w:ascii="Consolas" w:hAnsi="Consolas"/>
-          <w:lang w:val="pt-BR"/>
-        </w:rPr>
-        <w:t>0,1,2,3,4,5,6,7,8,9</w:t>
-      </w:r>
-      <w:r>
-        <w:rPr>
-          <w:rFonts w:ascii="Consolas" w:hAnsi="Consolas"/>
-          <w:lang w:val="pt-BR"/>
-        </w:rPr>
-        <w:t>]</w:t>
-      </w:r>
-    </w:p>
-    <w:p>
-      <w:pPr>
-        <w:pStyle w:val="Corpodetexto"/>
-        <w:numPr>
-          <w:ilvl w:val="1"/>
-          <w:numId w:val="1"/>
-        </w:numPr>
-        <w:spacing w:before="79" w:line="285" w:lineRule="auto"/>
-        <w:ind w:right="100"/>
-        <w:jc w:val="both"/>
-        <w:rPr>
-          <w:lang w:val="pt-BR"/>
-        </w:rPr>
-      </w:pPr>
-      <w:r>
-        <w:rPr>
-          <w:rFonts w:ascii="Consolas" w:hAnsi="Consolas"/>
-          <w:lang w:val="pt-BR"/>
-        </w:rPr>
-        <w:t>list = [</w:t>
-      </w:r>
-      <w:r>
-        <w:rPr>
-          <w:rFonts w:ascii="Consolas" w:hAnsi="Consolas"/>
-          <w:lang w:val="pt-BR"/>
-        </w:rPr>
-        <w:t>1,3,4,5,6,7</w:t>
-      </w:r>
-      <w:r>
-        <w:rPr>
-          <w:rFonts w:ascii="Consolas" w:hAnsi="Consolas"/>
-          <w:lang w:val="pt-BR"/>
-        </w:rPr>
-        <w:t>]</w:t>
-      </w:r>
       <w:bookmarkStart w:id="1" w:name="_GoBack"/>
       <w:bookmarkEnd w:id="1"/>
     </w:p>
@@ -2729,6 +2547,93 @@
       <w:pPr>
         <w:pStyle w:val="Corpodetexto"/>
         <w:numPr>
+          <w:ilvl w:val="0"/>
+          <w:numId w:val="1"/>
+        </w:numPr>
+        <w:spacing w:before="79" w:line="285" w:lineRule="auto"/>
+        <w:ind w:right="100"/>
+        <w:jc w:val="both"/>
+        <w:rPr>
+          <w:lang w:val="pt-BR"/>
+        </w:rPr>
+      </w:pPr>
+      <w:r>
+        <w:rPr>
+          <w:lang w:val="pt-BR"/>
+        </w:rPr>
+        <w:t xml:space="preserve">Escreva um programa em Python que </w:t>
+      </w:r>
+      <w:r>
+        <w:rPr>
+          <w:lang w:val="pt-BR"/>
+        </w:rPr>
+        <w:t>compare dados de taxa de download de 5 provedores de internet e ao final da execução, informe para o usuário, o provedor com melhor taxa.</w:t>
+      </w:r>
+    </w:p>
+    <w:p>
+      <w:pPr>
+        <w:pStyle w:val="Corpodetexto"/>
+        <w:numPr>
+          <w:ilvl w:val="0"/>
+          <w:numId w:val="1"/>
+        </w:numPr>
+        <w:spacing w:before="79" w:line="285" w:lineRule="auto"/>
+        <w:ind w:right="100"/>
+        <w:jc w:val="both"/>
+        <w:rPr>
+          <w:lang w:val="pt-BR"/>
+        </w:rPr>
+      </w:pPr>
+      <w:r>
+        <w:rPr>
+          <w:lang w:val="pt-BR"/>
+        </w:rPr>
+        <w:t xml:space="preserve">Com base na </w:t>
+      </w:r>
+      <w:r>
+        <w:rPr>
+          <w:lang w:val="pt-BR"/>
+        </w:rPr>
+        <w:t>questão anterior, modifique o programa para que seja possível: 1) Inserir quantos provedores sejam necessários. 2) seja possível capturar a menor taxa e 3) excluir da lista o provedor com menor taxa.</w:t>
+      </w:r>
+    </w:p>
+    <w:p>
+      <w:pPr>
+        <w:pStyle w:val="Corpodetexto"/>
+        <w:numPr>
+          <w:ilvl w:val="0"/>
+          <w:numId w:val="1"/>
+        </w:numPr>
+        <w:spacing w:before="79" w:line="285" w:lineRule="auto"/>
+        <w:ind w:right="100"/>
+        <w:jc w:val="both"/>
+        <w:rPr>
+          <w:lang w:val="pt-BR"/>
+        </w:rPr>
+      </w:pPr>
+      <w:r>
+        <w:rPr>
+          <w:lang w:val="pt-BR"/>
+        </w:rPr>
+        <w:t>Cite quais funções</w:t>
+      </w:r>
+      <w:r>
+        <w:rPr>
+          <w:lang w:val="pt-BR"/>
+        </w:rPr>
+        <w:t xml:space="preserve"> e dados</w:t>
+      </w:r>
+      <w:r>
+        <w:rPr>
+          <w:lang w:val="pt-BR"/>
+        </w:rPr>
+        <w:t xml:space="preserve"> foram usadas em cada estado que a seguinte lista assume.</w:t>
+      </w:r>
+    </w:p>
+    <w:p>
+      <w:pPr>
+        <w:pStyle w:val="Corpodetexto"/>
+        <w:numPr>
           <w:ilvl w:val="1"/>
           <w:numId w:val="1"/>
         </w:numPr>
@@ -2751,6 +2656,78 @@
           <w:rFonts w:ascii="Consolas" w:hAnsi="Consolas"/>
           <w:lang w:val="pt-BR"/>
         </w:rPr>
+        <w:t>0,1,2,3,4,5,6,7,8,9</w:t>
+      </w:r>
+      <w:r>
+        <w:rPr>
+          <w:rFonts w:ascii="Consolas" w:hAnsi="Consolas"/>
+          <w:lang w:val="pt-BR"/>
+        </w:rPr>
+        <w:t>]</w:t>
+      </w:r>
+    </w:p>
+    <w:p>
+      <w:pPr>
+        <w:pStyle w:val="Corpodetexto"/>
+        <w:numPr>
+          <w:ilvl w:val="1"/>
+          <w:numId w:val="1"/>
+        </w:numPr>
+        <w:spacing w:before="79" w:line="285" w:lineRule="auto"/>
+        <w:ind w:right="100"/>
+        <w:jc w:val="both"/>
+        <w:rPr>
+          <w:lang w:val="pt-BR"/>
+        </w:rPr>
+      </w:pPr>
+      <w:r>
+        <w:rPr>
+          <w:rFonts w:ascii="Consolas" w:hAnsi="Consolas"/>
+          <w:lang w:val="pt-BR"/>
+        </w:rPr>
+        <w:t>list = [</w:t>
+      </w:r>
+      <w:r>
+        <w:rPr>
+          <w:rFonts w:ascii="Consolas" w:hAnsi="Consolas"/>
+          <w:lang w:val="pt-BR"/>
+        </w:rPr>
+        <w:t>1,3,4,5,6,7</w:t>
+      </w:r>
+      <w:r>
+        <w:rPr>
+          <w:rFonts w:ascii="Consolas" w:hAnsi="Consolas"/>
+          <w:lang w:val="pt-BR"/>
+        </w:rPr>
+        <w:t>]</w:t>
+      </w:r>
+    </w:p>
+    <w:p>
+      <w:pPr>
+        <w:pStyle w:val="Corpodetexto"/>
+        <w:numPr>
+          <w:ilvl w:val="1"/>
+          <w:numId w:val="1"/>
+        </w:numPr>
+        <w:spacing w:before="79" w:line="285" w:lineRule="auto"/>
+        <w:ind w:right="100"/>
+        <w:jc w:val="both"/>
+        <w:rPr>
+          <w:lang w:val="pt-BR"/>
+        </w:rPr>
+      </w:pPr>
+      <w:r>
+        <w:rPr>
+          <w:rFonts w:ascii="Consolas" w:hAnsi="Consolas"/>
+          <w:lang w:val="pt-BR"/>
+        </w:rPr>
+        <w:t>list = [</w:t>
+      </w:r>
+      <w:r>
+        <w:rPr>
+          <w:rFonts w:ascii="Consolas" w:hAnsi="Consolas"/>
+          <w:lang w:val="pt-BR"/>
+        </w:rPr>
         <w:t>1,2,3,4,7,8,9</w:t>
       </w:r>
       <w:r>
@@ -2787,6 +2764,28 @@
           <w:rFonts w:ascii="Consolas" w:hAnsi="Consolas"/>
           <w:lang w:val="pt-BR"/>
         </w:rPr>
+        <w:t>list = [1,2,3,3,4,7,8,9]</w:t>
+      </w:r>
+    </w:p>
+    <w:p>
+      <w:pPr>
+        <w:pStyle w:val="Corpodetexto"/>
+        <w:numPr>
+          <w:ilvl w:val="1"/>
+          <w:numId w:val="1"/>
+        </w:numPr>
+        <w:spacing w:before="79" w:line="285" w:lineRule="auto"/>
+        <w:ind w:right="100"/>
+        <w:jc w:val="both"/>
+        <w:rPr>
+          <w:lang w:val="pt-BR"/>
+        </w:rPr>
+      </w:pPr>
+      <w:r>
+        <w:rPr>
+          <w:rFonts w:ascii="Consolas" w:hAnsi="Consolas"/>
+          <w:lang w:val="pt-BR"/>
+        </w:rPr>
         <w:t>list = [</w:t>
       </w:r>
       <w:r>
@@ -2794,7 +2793,14 @@
           <w:rFonts w:ascii="Consolas" w:hAnsi="Consolas"/>
           <w:lang w:val="pt-BR"/>
         </w:rPr>
-        <w:t>1,2,3,3,4,7,8,9</w:t>
+        <w:t>9,8,7,</w:t>
+      </w:r>
+      <w:r>
+        <w:rPr>
+          <w:rFonts w:ascii="Consolas" w:hAnsi="Consolas"/>
+          <w:lang w:val="pt-BR"/>
+        </w:rPr>
+        <w:t>4,3,3,2,1,1,2,3,3,4,7,8,9</w:t>
       </w:r>
       <w:r>
         <w:rPr>
@@ -2811,7 +2817,7 @@
           <w:ilvl w:val="1"/>
           <w:numId w:val="1"/>
         </w:numPr>
-        <w:spacing w:before="79" w:line="285" w:lineRule="auto"/>
+        <w:spacing w:before="79" w:line="480" w:lineRule="auto"/>
         <w:ind w:right="100"/>
         <w:jc w:val="both"/>
         <w:rPr>
@@ -2830,21 +2836,7 @@
           <w:rFonts w:ascii="Consolas" w:hAnsi="Consolas"/>
           <w:lang w:val="pt-BR"/>
         </w:rPr>
-        <w:t>9,8,7,</w:t>
-      </w:r>
-      <w:r>
-        <w:rPr>
-          <w:rFonts w:ascii="Consolas" w:hAnsi="Consolas"/>
-          <w:lang w:val="pt-BR"/>
-        </w:rPr>
-        <w:t>4,3,3,2,1,</w:t>
-      </w:r>
-      <w:r>
-        <w:rPr>
-          <w:rFonts w:ascii="Consolas" w:hAnsi="Consolas"/>
-          <w:lang w:val="pt-BR"/>
-        </w:rPr>
-        <w:t>1,2,3,3,4,7,8,9</w:t>
+        <w:t>1,1,2,2,3,3,3,3,4,4,7,7,8,8,9,9</w:t>
       </w:r>
       <w:r>
         <w:rPr>
@@ -2858,42 +2850,6 @@
       <w:pPr>
         <w:pStyle w:val="Corpodetexto"/>
         <w:numPr>
-          <w:ilvl w:val="1"/>
-          <w:numId w:val="1"/>
-        </w:numPr>
-        <w:spacing w:before="79" w:line="480" w:lineRule="auto"/>
-        <w:ind w:right="100"/>
-        <w:jc w:val="both"/>
-        <w:rPr>
-          <w:lang w:val="pt-BR"/>
-        </w:rPr>
-      </w:pPr>
-      <w:r>
-        <w:rPr>
-          <w:rFonts w:ascii="Consolas" w:hAnsi="Consolas"/>
-          <w:lang w:val="pt-BR"/>
-        </w:rPr>
-        <w:t>list = [</w:t>
-      </w:r>
-      <w:r>
-        <w:rPr>
-          <w:rFonts w:ascii="Consolas" w:hAnsi="Consolas"/>
-          <w:lang w:val="pt-BR"/>
-        </w:rPr>
-        <w:t>1,1,2,2,3,3,3,3,4,4,7,7,8,8,9,9</w:t>
-      </w:r>
-      <w:r>
-        <w:rPr>
-          <w:rFonts w:ascii="Consolas" w:hAnsi="Consolas"/>
-          <w:lang w:val="pt-BR"/>
-        </w:rPr>
-        <w:t>]</w:t>
-      </w:r>
-    </w:p>
-    <w:p>
-      <w:pPr>
-        <w:pStyle w:val="Corpodetexto"/>
-        <w:numPr>
           <w:ilvl w:val="0"/>
           <w:numId w:val="1"/>
         </w:numPr>
@@ -2908,7 +2864,106 @@
         <w:rPr>
           <w:lang w:val="pt-BR"/>
         </w:rPr>
-        <w:t>Questão</w:t>
+        <w:t xml:space="preserve">Escreva um programa em Python que </w:t>
+      </w:r>
+      <w:r>
+        <w:rPr>
+          <w:lang w:val="pt-BR"/>
+        </w:rPr>
+        <w:t>teste</w:t>
+      </w:r>
+      <w:r>
+        <w:rPr>
+          <w:lang w:val="pt-BR"/>
+        </w:rPr>
+        <w:t xml:space="preserve"> </w:t>
+      </w:r>
+      <w:r>
+        <w:rPr>
+          <w:i/>
+          <w:lang w:val="pt-BR"/>
+        </w:rPr>
+        <w:t>n</w:t>
+      </w:r>
+      <w:r>
+        <w:rPr>
+          <w:lang w:val="pt-BR"/>
+        </w:rPr>
+        <w:t xml:space="preserve"> </w:t>
+      </w:r>
+      <w:r>
+        <w:rPr>
+          <w:lang w:val="pt-BR"/>
+        </w:rPr>
+        <w:t>números</w:t>
+      </w:r>
+      <w:r>
+        <w:rPr>
+          <w:lang w:val="pt-BR"/>
+        </w:rPr>
+        <w:t xml:space="preserve"> aleatórios</w:t>
+      </w:r>
+      <w:r>
+        <w:rPr>
+          <w:lang w:val="pt-BR"/>
+        </w:rPr>
+        <w:t xml:space="preserve"> </w:t>
+      </w:r>
+      <w:r>
+        <w:rPr>
+          <w:lang w:val="pt-BR"/>
+        </w:rPr>
+        <w:t>e mantenh</w:t>
+      </w:r>
+      <w:r>
+        <w:rPr>
+          <w:lang w:val="pt-BR"/>
+        </w:rPr>
+        <w:t xml:space="preserve">a </w:t>
+      </w:r>
+      <w:r>
+        <w:rPr>
+          <w:lang w:val="pt-BR"/>
+        </w:rPr>
+        <w:t>duas listas</w:t>
+      </w:r>
+      <w:r>
+        <w:rPr>
+          <w:lang w:val="pt-BR"/>
+        </w:rPr>
+        <w:t xml:space="preserve">, </w:t>
+      </w:r>
+      <w:r>
+        <w:rPr>
+          <w:lang w:val="pt-BR"/>
+        </w:rPr>
+        <w:t xml:space="preserve">a </w:t>
+      </w:r>
+      <w:r>
+        <w:rPr>
+          <w:u w:val="single"/>
+          <w:lang w:val="pt-BR"/>
+        </w:rPr>
+        <w:t>d</w:t>
+      </w:r>
+      <w:r>
+        <w:rPr>
+          <w:u w:val="single"/>
+          <w:lang w:val="pt-BR"/>
+        </w:rPr>
+        <w:t>os</w:t>
+      </w:r>
+      <w:r>
+        <w:rPr>
+          <w:lang w:val="pt-BR"/>
+        </w:rPr>
+        <w:t xml:space="preserve"> números pares e impares, </w:t>
+      </w:r>
+      <w:r>
+        <w:rPr>
+          <w:lang w:val="pt-BR"/>
+        </w:rPr>
+        <w:t>e exiba a lista com uma estrutura de repetição</w:t>
       </w:r>
     </w:p>
     <w:p>

</xml_diff>